<commit_message>
update on the documentation
Former-commit-id: d1c009259fbb04aa10acfced219de89d982ba17f
</commit_message>
<xml_diff>
--- a/docs/Bakkle documentation.docx
+++ b/docs/Bakkle documentation.docx
@@ -2,13 +2,1119 @@
 <file path=word/document.xml><?xml version="1.0" encoding="utf-8"?>
 <w:document xmlns:wpc="http://schemas.microsoft.com/office/word/2010/wordprocessingCanvas" xmlns:mc="http://schemas.openxmlformats.org/markup-compatibility/2006" xmlns:o="urn:schemas-microsoft-com:office:office" xmlns:r="http://schemas.openxmlformats.org/officeDocument/2006/relationships" xmlns:m="http://schemas.openxmlformats.org/officeDocument/2006/math" xmlns:v="urn:schemas-microsoft-com:vml" xmlns:wp14="http://schemas.microsoft.com/office/word/2010/wordprocessingDrawing" xmlns:wp="http://schemas.openxmlformats.org/drawingml/2006/wordprocessingDrawing" xmlns:w10="urn:schemas-microsoft-com:office:word" xmlns:w="http://schemas.openxmlformats.org/wordprocessingml/2006/main" xmlns:w14="http://schemas.microsoft.com/office/word/2010/wordml" xmlns:w15="http://schemas.microsoft.com/office/word/2012/wordml" xmlns:wpg="http://schemas.microsoft.com/office/word/2010/wordprocessingGroup" xmlns:wpi="http://schemas.microsoft.com/office/word/2010/wordprocessingInk" xmlns:wne="http://schemas.microsoft.com/office/word/2006/wordml" xmlns:wps="http://schemas.microsoft.com/office/word/2010/wordprocessingShape" mc:Ignorable="w14 w15 wp14">
   <w:body>
+    <w:sdt>
+      <w:sdtPr>
+        <w:id w:val="-547676623"/>
+        <w:docPartObj>
+          <w:docPartGallery w:val="Table of Contents"/>
+          <w:docPartUnique/>
+        </w:docPartObj>
+      </w:sdtPr>
+      <w:sdtEndPr>
+        <w:rPr>
+          <w:rFonts w:asciiTheme="minorHAnsi" w:eastAsiaTheme="minorHAnsi" w:hAnsiTheme="minorHAnsi" w:cstheme="minorBidi"/>
+          <w:b/>
+          <w:bCs/>
+          <w:noProof/>
+          <w:color w:val="auto"/>
+          <w:sz w:val="22"/>
+          <w:szCs w:val="22"/>
+        </w:rPr>
+      </w:sdtEndPr>
+      <w:sdtContent>
+        <w:p>
+          <w:pPr>
+            <w:pStyle w:val="TOCHeading"/>
+          </w:pPr>
+          <w:r>
+            <w:t>Contents</w:t>
+          </w:r>
+        </w:p>
+        <w:p>
+          <w:pPr>
+            <w:pStyle w:val="TOC1"/>
+            <w:tabs>
+              <w:tab w:val="right" w:leader="dot" w:pos="9350"/>
+            </w:tabs>
+            <w:rPr>
+              <w:rFonts w:eastAsiaTheme="minorEastAsia"/>
+              <w:noProof/>
+            </w:rPr>
+          </w:pPr>
+          <w:r>
+            <w:fldChar w:fldCharType="begin"/>
+          </w:r>
+          <w:r>
+            <w:instrText xml:space="preserve"> TOC \o "1-3" \h \z \u </w:instrText>
+          </w:r>
+          <w:r>
+            <w:fldChar w:fldCharType="separate"/>
+          </w:r>
+          <w:hyperlink w:anchor="_Toc413844441" w:history="1">
+            <w:r>
+              <w:rPr>
+                <w:rStyle w:val="Hyperlink"/>
+                <w:noProof/>
+              </w:rPr>
+              <w:t>Background</w:t>
+            </w:r>
+            <w:r>
+              <w:rPr>
+                <w:noProof/>
+                <w:webHidden/>
+              </w:rPr>
+              <w:tab/>
+            </w:r>
+            <w:r>
+              <w:rPr>
+                <w:noProof/>
+                <w:webHidden/>
+              </w:rPr>
+              <w:fldChar w:fldCharType="begin"/>
+            </w:r>
+            <w:r>
+              <w:rPr>
+                <w:noProof/>
+                <w:webHidden/>
+              </w:rPr>
+              <w:instrText xml:space="preserve"> PAGEREF _Toc413844441 \h </w:instrText>
+            </w:r>
+            <w:r>
+              <w:rPr>
+                <w:noProof/>
+                <w:webHidden/>
+              </w:rPr>
+            </w:r>
+            <w:r>
+              <w:rPr>
+                <w:noProof/>
+                <w:webHidden/>
+              </w:rPr>
+              <w:fldChar w:fldCharType="separate"/>
+            </w:r>
+            <w:r>
+              <w:rPr>
+                <w:noProof/>
+                <w:webHidden/>
+              </w:rPr>
+              <w:t>2</w:t>
+            </w:r>
+            <w:r>
+              <w:rPr>
+                <w:noProof/>
+                <w:webHidden/>
+              </w:rPr>
+              <w:fldChar w:fldCharType="end"/>
+            </w:r>
+          </w:hyperlink>
+        </w:p>
+        <w:p>
+          <w:pPr>
+            <w:pStyle w:val="TOC1"/>
+            <w:tabs>
+              <w:tab w:val="right" w:leader="dot" w:pos="9350"/>
+            </w:tabs>
+            <w:rPr>
+              <w:rFonts w:eastAsiaTheme="minorEastAsia"/>
+              <w:noProof/>
+            </w:rPr>
+          </w:pPr>
+          <w:hyperlink w:anchor="_Toc413844442" w:history="1">
+            <w:r>
+              <w:rPr>
+                <w:rStyle w:val="Hyperlink"/>
+                <w:noProof/>
+              </w:rPr>
+              <w:t>Preliminary List of Functional Requirements</w:t>
+            </w:r>
+            <w:r>
+              <w:rPr>
+                <w:noProof/>
+                <w:webHidden/>
+              </w:rPr>
+              <w:tab/>
+            </w:r>
+            <w:r>
+              <w:rPr>
+                <w:noProof/>
+                <w:webHidden/>
+              </w:rPr>
+              <w:fldChar w:fldCharType="begin"/>
+            </w:r>
+            <w:r>
+              <w:rPr>
+                <w:noProof/>
+                <w:webHidden/>
+              </w:rPr>
+              <w:instrText xml:space="preserve"> PAGEREF _Toc413844442 \h </w:instrText>
+            </w:r>
+            <w:r>
+              <w:rPr>
+                <w:noProof/>
+                <w:webHidden/>
+              </w:rPr>
+            </w:r>
+            <w:r>
+              <w:rPr>
+                <w:noProof/>
+                <w:webHidden/>
+              </w:rPr>
+              <w:fldChar w:fldCharType="separate"/>
+            </w:r>
+            <w:r>
+              <w:rPr>
+                <w:noProof/>
+                <w:webHidden/>
+              </w:rPr>
+              <w:t>2</w:t>
+            </w:r>
+            <w:r>
+              <w:rPr>
+                <w:noProof/>
+                <w:webHidden/>
+              </w:rPr>
+              <w:fldChar w:fldCharType="end"/>
+            </w:r>
+          </w:hyperlink>
+        </w:p>
+        <w:p>
+          <w:pPr>
+            <w:pStyle w:val="TOC1"/>
+            <w:tabs>
+              <w:tab w:val="right" w:leader="dot" w:pos="9350"/>
+            </w:tabs>
+            <w:rPr>
+              <w:rFonts w:eastAsiaTheme="minorEastAsia"/>
+              <w:noProof/>
+            </w:rPr>
+          </w:pPr>
+          <w:hyperlink w:anchor="_Toc413844443" w:history="1">
+            <w:r>
+              <w:rPr>
+                <w:rStyle w:val="Hyperlink"/>
+                <w:noProof/>
+              </w:rPr>
+              <w:t>Startup Screen</w:t>
+            </w:r>
+            <w:r>
+              <w:rPr>
+                <w:noProof/>
+                <w:webHidden/>
+              </w:rPr>
+              <w:tab/>
+            </w:r>
+            <w:r>
+              <w:rPr>
+                <w:noProof/>
+                <w:webHidden/>
+              </w:rPr>
+              <w:fldChar w:fldCharType="begin"/>
+            </w:r>
+            <w:r>
+              <w:rPr>
+                <w:noProof/>
+                <w:webHidden/>
+              </w:rPr>
+              <w:instrText xml:space="preserve"> PAGEREF _Toc413844443 \h </w:instrText>
+            </w:r>
+            <w:r>
+              <w:rPr>
+                <w:noProof/>
+                <w:webHidden/>
+              </w:rPr>
+            </w:r>
+            <w:r>
+              <w:rPr>
+                <w:noProof/>
+                <w:webHidden/>
+              </w:rPr>
+              <w:fldChar w:fldCharType="separate"/>
+            </w:r>
+            <w:r>
+              <w:rPr>
+                <w:noProof/>
+                <w:webHidden/>
+              </w:rPr>
+              <w:t>2</w:t>
+            </w:r>
+            <w:r>
+              <w:rPr>
+                <w:noProof/>
+                <w:webHidden/>
+              </w:rPr>
+              <w:fldChar w:fldCharType="end"/>
+            </w:r>
+          </w:hyperlink>
+        </w:p>
+        <w:p>
+          <w:pPr>
+            <w:pStyle w:val="TOC1"/>
+            <w:tabs>
+              <w:tab w:val="right" w:leader="dot" w:pos="9350"/>
+            </w:tabs>
+            <w:rPr>
+              <w:rFonts w:eastAsiaTheme="minorEastAsia"/>
+              <w:noProof/>
+            </w:rPr>
+          </w:pPr>
+          <w:hyperlink w:anchor="_Toc413844444" w:history="1">
+            <w:r>
+              <w:rPr>
+                <w:rStyle w:val="Hyperlink"/>
+                <w:noProof/>
+              </w:rPr>
+              <w:t>Main Page</w:t>
+            </w:r>
+            <w:r>
+              <w:rPr>
+                <w:noProof/>
+                <w:webHidden/>
+              </w:rPr>
+              <w:tab/>
+            </w:r>
+            <w:r>
+              <w:rPr>
+                <w:noProof/>
+                <w:webHidden/>
+              </w:rPr>
+              <w:fldChar w:fldCharType="begin"/>
+            </w:r>
+            <w:r>
+              <w:rPr>
+                <w:noProof/>
+                <w:webHidden/>
+              </w:rPr>
+              <w:instrText xml:space="preserve"> PAGEREF _Toc413844444 \h </w:instrText>
+            </w:r>
+            <w:r>
+              <w:rPr>
+                <w:noProof/>
+                <w:webHidden/>
+              </w:rPr>
+            </w:r>
+            <w:r>
+              <w:rPr>
+                <w:noProof/>
+                <w:webHidden/>
+              </w:rPr>
+              <w:fldChar w:fldCharType="separate"/>
+            </w:r>
+            <w:r>
+              <w:rPr>
+                <w:noProof/>
+                <w:webHidden/>
+              </w:rPr>
+              <w:t>3</w:t>
+            </w:r>
+            <w:r>
+              <w:rPr>
+                <w:noProof/>
+                <w:webHidden/>
+              </w:rPr>
+              <w:fldChar w:fldCharType="end"/>
+            </w:r>
+          </w:hyperlink>
+        </w:p>
+        <w:p>
+          <w:pPr>
+            <w:pStyle w:val="TOC2"/>
+            <w:tabs>
+              <w:tab w:val="right" w:leader="dot" w:pos="9350"/>
+            </w:tabs>
+            <w:rPr>
+              <w:noProof/>
+            </w:rPr>
+          </w:pPr>
+          <w:hyperlink w:anchor="_Toc413844445" w:history="1">
+            <w:r>
+              <w:rPr>
+                <w:rStyle w:val="Hyperlink"/>
+                <w:noProof/>
+              </w:rPr>
+              <w:t>Add an Item</w:t>
+            </w:r>
+            <w:r>
+              <w:rPr>
+                <w:noProof/>
+                <w:webHidden/>
+              </w:rPr>
+              <w:tab/>
+            </w:r>
+            <w:r>
+              <w:rPr>
+                <w:noProof/>
+                <w:webHidden/>
+              </w:rPr>
+              <w:fldChar w:fldCharType="begin"/>
+            </w:r>
+            <w:r>
+              <w:rPr>
+                <w:noProof/>
+                <w:webHidden/>
+              </w:rPr>
+              <w:instrText xml:space="preserve"> PAGEREF _Toc413844445 \h </w:instrText>
+            </w:r>
+            <w:r>
+              <w:rPr>
+                <w:noProof/>
+                <w:webHidden/>
+              </w:rPr>
+            </w:r>
+            <w:r>
+              <w:rPr>
+                <w:noProof/>
+                <w:webHidden/>
+              </w:rPr>
+              <w:fldChar w:fldCharType="separate"/>
+            </w:r>
+            <w:r>
+              <w:rPr>
+                <w:noProof/>
+                <w:webHidden/>
+              </w:rPr>
+              <w:t>3</w:t>
+            </w:r>
+            <w:r>
+              <w:rPr>
+                <w:noProof/>
+                <w:webHidden/>
+              </w:rPr>
+              <w:fldChar w:fldCharType="end"/>
+            </w:r>
+          </w:hyperlink>
+        </w:p>
+        <w:p>
+          <w:pPr>
+            <w:pStyle w:val="TOC2"/>
+            <w:tabs>
+              <w:tab w:val="right" w:leader="dot" w:pos="9350"/>
+            </w:tabs>
+            <w:rPr>
+              <w:noProof/>
+            </w:rPr>
+          </w:pPr>
+          <w:hyperlink w:anchor="_Toc413844446" w:history="1">
+            <w:r>
+              <w:rPr>
+                <w:rStyle w:val="Hyperlink"/>
+                <w:noProof/>
+              </w:rPr>
+              <w:t>Swipe Right</w:t>
+            </w:r>
+            <w:r>
+              <w:rPr>
+                <w:noProof/>
+                <w:webHidden/>
+              </w:rPr>
+              <w:tab/>
+            </w:r>
+            <w:r>
+              <w:rPr>
+                <w:noProof/>
+                <w:webHidden/>
+              </w:rPr>
+              <w:fldChar w:fldCharType="begin"/>
+            </w:r>
+            <w:r>
+              <w:rPr>
+                <w:noProof/>
+                <w:webHidden/>
+              </w:rPr>
+              <w:instrText xml:space="preserve"> PAGEREF _Toc413844446 \h </w:instrText>
+            </w:r>
+            <w:r>
+              <w:rPr>
+                <w:noProof/>
+                <w:webHidden/>
+              </w:rPr>
+            </w:r>
+            <w:r>
+              <w:rPr>
+                <w:noProof/>
+                <w:webHidden/>
+              </w:rPr>
+              <w:fldChar w:fldCharType="separate"/>
+            </w:r>
+            <w:r>
+              <w:rPr>
+                <w:noProof/>
+                <w:webHidden/>
+              </w:rPr>
+              <w:t>3</w:t>
+            </w:r>
+            <w:r>
+              <w:rPr>
+                <w:noProof/>
+                <w:webHidden/>
+              </w:rPr>
+              <w:fldChar w:fldCharType="end"/>
+            </w:r>
+          </w:hyperlink>
+        </w:p>
+        <w:p>
+          <w:pPr>
+            <w:pStyle w:val="TOC2"/>
+            <w:tabs>
+              <w:tab w:val="right" w:leader="dot" w:pos="9350"/>
+            </w:tabs>
+            <w:rPr>
+              <w:noProof/>
+            </w:rPr>
+          </w:pPr>
+          <w:hyperlink w:anchor="_Toc413844447" w:history="1">
+            <w:r>
+              <w:rPr>
+                <w:rStyle w:val="Hyperlink"/>
+                <w:noProof/>
+              </w:rPr>
+              <w:t>Swipe Left</w:t>
+            </w:r>
+            <w:r>
+              <w:rPr>
+                <w:noProof/>
+                <w:webHidden/>
+              </w:rPr>
+              <w:tab/>
+            </w:r>
+            <w:r>
+              <w:rPr>
+                <w:noProof/>
+                <w:webHidden/>
+              </w:rPr>
+              <w:fldChar w:fldCharType="begin"/>
+            </w:r>
+            <w:r>
+              <w:rPr>
+                <w:noProof/>
+                <w:webHidden/>
+              </w:rPr>
+              <w:instrText xml:space="preserve"> PAGEREF _Toc413844447 \h </w:instrText>
+            </w:r>
+            <w:r>
+              <w:rPr>
+                <w:noProof/>
+                <w:webHidden/>
+              </w:rPr>
+            </w:r>
+            <w:r>
+              <w:rPr>
+                <w:noProof/>
+                <w:webHidden/>
+              </w:rPr>
+              <w:fldChar w:fldCharType="separate"/>
+            </w:r>
+            <w:r>
+              <w:rPr>
+                <w:noProof/>
+                <w:webHidden/>
+              </w:rPr>
+              <w:t>4</w:t>
+            </w:r>
+            <w:r>
+              <w:rPr>
+                <w:noProof/>
+                <w:webHidden/>
+              </w:rPr>
+              <w:fldChar w:fldCharType="end"/>
+            </w:r>
+          </w:hyperlink>
+        </w:p>
+        <w:p>
+          <w:pPr>
+            <w:pStyle w:val="TOC2"/>
+            <w:tabs>
+              <w:tab w:val="right" w:leader="dot" w:pos="9350"/>
+            </w:tabs>
+            <w:rPr>
+              <w:noProof/>
+            </w:rPr>
+          </w:pPr>
+          <w:hyperlink w:anchor="_Toc413844448" w:history="1">
+            <w:r>
+              <w:rPr>
+                <w:rStyle w:val="Hyperlink"/>
+                <w:noProof/>
+              </w:rPr>
+              <w:t>Swipe Up</w:t>
+            </w:r>
+            <w:r>
+              <w:rPr>
+                <w:noProof/>
+                <w:webHidden/>
+              </w:rPr>
+              <w:tab/>
+            </w:r>
+            <w:r>
+              <w:rPr>
+                <w:noProof/>
+                <w:webHidden/>
+              </w:rPr>
+              <w:fldChar w:fldCharType="begin"/>
+            </w:r>
+            <w:r>
+              <w:rPr>
+                <w:noProof/>
+                <w:webHidden/>
+              </w:rPr>
+              <w:instrText xml:space="preserve"> PAGEREF _Toc413844448 \h </w:instrText>
+            </w:r>
+            <w:r>
+              <w:rPr>
+                <w:noProof/>
+                <w:webHidden/>
+              </w:rPr>
+            </w:r>
+            <w:r>
+              <w:rPr>
+                <w:noProof/>
+                <w:webHidden/>
+              </w:rPr>
+              <w:fldChar w:fldCharType="separate"/>
+            </w:r>
+            <w:r>
+              <w:rPr>
+                <w:noProof/>
+                <w:webHidden/>
+              </w:rPr>
+              <w:t>4</w:t>
+            </w:r>
+            <w:r>
+              <w:rPr>
+                <w:noProof/>
+                <w:webHidden/>
+              </w:rPr>
+              <w:fldChar w:fldCharType="end"/>
+            </w:r>
+          </w:hyperlink>
+        </w:p>
+        <w:p>
+          <w:pPr>
+            <w:pStyle w:val="TOC2"/>
+            <w:tabs>
+              <w:tab w:val="right" w:leader="dot" w:pos="9350"/>
+            </w:tabs>
+            <w:rPr>
+              <w:noProof/>
+            </w:rPr>
+          </w:pPr>
+          <w:hyperlink w:anchor="_Toc413844449" w:history="1">
+            <w:r>
+              <w:rPr>
+                <w:rStyle w:val="Hyperlink"/>
+                <w:noProof/>
+              </w:rPr>
+              <w:t>Swipe Down</w:t>
+            </w:r>
+            <w:r>
+              <w:rPr>
+                <w:noProof/>
+                <w:webHidden/>
+              </w:rPr>
+              <w:tab/>
+            </w:r>
+            <w:r>
+              <w:rPr>
+                <w:noProof/>
+                <w:webHidden/>
+              </w:rPr>
+              <w:fldChar w:fldCharType="begin"/>
+            </w:r>
+            <w:r>
+              <w:rPr>
+                <w:noProof/>
+                <w:webHidden/>
+              </w:rPr>
+              <w:instrText xml:space="preserve"> PAGEREF _Toc413844449 \h </w:instrText>
+            </w:r>
+            <w:r>
+              <w:rPr>
+                <w:noProof/>
+                <w:webHidden/>
+              </w:rPr>
+            </w:r>
+            <w:r>
+              <w:rPr>
+                <w:noProof/>
+                <w:webHidden/>
+              </w:rPr>
+              <w:fldChar w:fldCharType="separate"/>
+            </w:r>
+            <w:r>
+              <w:rPr>
+                <w:noProof/>
+                <w:webHidden/>
+              </w:rPr>
+              <w:t>4</w:t>
+            </w:r>
+            <w:r>
+              <w:rPr>
+                <w:noProof/>
+                <w:webHidden/>
+              </w:rPr>
+              <w:fldChar w:fldCharType="end"/>
+            </w:r>
+          </w:hyperlink>
+        </w:p>
+        <w:p>
+          <w:pPr>
+            <w:pStyle w:val="TOC1"/>
+            <w:tabs>
+              <w:tab w:val="right" w:leader="dot" w:pos="9350"/>
+            </w:tabs>
+            <w:rPr>
+              <w:rFonts w:eastAsiaTheme="minorEastAsia"/>
+              <w:noProof/>
+            </w:rPr>
+          </w:pPr>
+          <w:hyperlink w:anchor="_Toc413844450" w:history="1">
+            <w:r>
+              <w:rPr>
+                <w:rStyle w:val="Hyperlink"/>
+                <w:noProof/>
+              </w:rPr>
+              <w:t>Account Menu</w:t>
+            </w:r>
+            <w:r>
+              <w:rPr>
+                <w:noProof/>
+                <w:webHidden/>
+              </w:rPr>
+              <w:tab/>
+            </w:r>
+            <w:r>
+              <w:rPr>
+                <w:noProof/>
+                <w:webHidden/>
+              </w:rPr>
+              <w:fldChar w:fldCharType="begin"/>
+            </w:r>
+            <w:r>
+              <w:rPr>
+                <w:noProof/>
+                <w:webHidden/>
+              </w:rPr>
+              <w:instrText xml:space="preserve"> PAGEREF _Toc413844450 \h </w:instrText>
+            </w:r>
+            <w:r>
+              <w:rPr>
+                <w:noProof/>
+                <w:webHidden/>
+              </w:rPr>
+            </w:r>
+            <w:r>
+              <w:rPr>
+                <w:noProof/>
+                <w:webHidden/>
+              </w:rPr>
+              <w:fldChar w:fldCharType="separate"/>
+            </w:r>
+            <w:r>
+              <w:rPr>
+                <w:noProof/>
+                <w:webHidden/>
+              </w:rPr>
+              <w:t>4</w:t>
+            </w:r>
+            <w:r>
+              <w:rPr>
+                <w:noProof/>
+                <w:webHidden/>
+              </w:rPr>
+              <w:fldChar w:fldCharType="end"/>
+            </w:r>
+          </w:hyperlink>
+        </w:p>
+        <w:p>
+          <w:pPr>
+            <w:pStyle w:val="TOC2"/>
+            <w:tabs>
+              <w:tab w:val="right" w:leader="dot" w:pos="9350"/>
+            </w:tabs>
+            <w:rPr>
+              <w:noProof/>
+            </w:rPr>
+          </w:pPr>
+          <w:hyperlink w:anchor="_Toc413844451" w:history="1">
+            <w:r>
+              <w:rPr>
+                <w:rStyle w:val="Hyperlink"/>
+                <w:noProof/>
+              </w:rPr>
+              <w:t>Seller’s Garage</w:t>
+            </w:r>
+            <w:r>
+              <w:rPr>
+                <w:noProof/>
+                <w:webHidden/>
+              </w:rPr>
+              <w:tab/>
+            </w:r>
+            <w:r>
+              <w:rPr>
+                <w:noProof/>
+                <w:webHidden/>
+              </w:rPr>
+              <w:fldChar w:fldCharType="begin"/>
+            </w:r>
+            <w:r>
+              <w:rPr>
+                <w:noProof/>
+                <w:webHidden/>
+              </w:rPr>
+              <w:instrText xml:space="preserve"> PAGEREF _Toc413844451 \h </w:instrText>
+            </w:r>
+            <w:r>
+              <w:rPr>
+                <w:noProof/>
+                <w:webHidden/>
+              </w:rPr>
+            </w:r>
+            <w:r>
+              <w:rPr>
+                <w:noProof/>
+                <w:webHidden/>
+              </w:rPr>
+              <w:fldChar w:fldCharType="separate"/>
+            </w:r>
+            <w:r>
+              <w:rPr>
+                <w:noProof/>
+                <w:webHidden/>
+              </w:rPr>
+              <w:t>5</w:t>
+            </w:r>
+            <w:r>
+              <w:rPr>
+                <w:noProof/>
+                <w:webHidden/>
+              </w:rPr>
+              <w:fldChar w:fldCharType="end"/>
+            </w:r>
+          </w:hyperlink>
+        </w:p>
+        <w:p>
+          <w:pPr>
+            <w:pStyle w:val="TOC2"/>
+            <w:tabs>
+              <w:tab w:val="right" w:leader="dot" w:pos="9350"/>
+            </w:tabs>
+            <w:rPr>
+              <w:noProof/>
+            </w:rPr>
+          </w:pPr>
+          <w:hyperlink w:anchor="_Toc413844452" w:history="1">
+            <w:r>
+              <w:rPr>
+                <w:rStyle w:val="Hyperlink"/>
+                <w:noProof/>
+              </w:rPr>
+              <w:t>Buyer’s Trunk</w:t>
+            </w:r>
+            <w:r>
+              <w:rPr>
+                <w:noProof/>
+                <w:webHidden/>
+              </w:rPr>
+              <w:tab/>
+            </w:r>
+            <w:r>
+              <w:rPr>
+                <w:noProof/>
+                <w:webHidden/>
+              </w:rPr>
+              <w:fldChar w:fldCharType="begin"/>
+            </w:r>
+            <w:r>
+              <w:rPr>
+                <w:noProof/>
+                <w:webHidden/>
+              </w:rPr>
+              <w:instrText xml:space="preserve"> PAGEREF _Toc413844452 \h </w:instrText>
+            </w:r>
+            <w:r>
+              <w:rPr>
+                <w:noProof/>
+                <w:webHidden/>
+              </w:rPr>
+            </w:r>
+            <w:r>
+              <w:rPr>
+                <w:noProof/>
+                <w:webHidden/>
+              </w:rPr>
+              <w:fldChar w:fldCharType="separate"/>
+            </w:r>
+            <w:r>
+              <w:rPr>
+                <w:noProof/>
+                <w:webHidden/>
+              </w:rPr>
+              <w:t>5</w:t>
+            </w:r>
+            <w:r>
+              <w:rPr>
+                <w:noProof/>
+                <w:webHidden/>
+              </w:rPr>
+              <w:fldChar w:fldCharType="end"/>
+            </w:r>
+          </w:hyperlink>
+        </w:p>
+        <w:p>
+          <w:pPr>
+            <w:pStyle w:val="TOC2"/>
+            <w:tabs>
+              <w:tab w:val="right" w:leader="dot" w:pos="9350"/>
+            </w:tabs>
+            <w:rPr>
+              <w:noProof/>
+            </w:rPr>
+          </w:pPr>
+          <w:hyperlink w:anchor="_Toc413844453" w:history="1">
+            <w:r>
+              <w:rPr>
+                <w:rStyle w:val="Hyperlink"/>
+                <w:noProof/>
+              </w:rPr>
+              <w:t>Holding Pattern</w:t>
+            </w:r>
+            <w:r>
+              <w:rPr>
+                <w:noProof/>
+                <w:webHidden/>
+              </w:rPr>
+              <w:tab/>
+            </w:r>
+            <w:r>
+              <w:rPr>
+                <w:noProof/>
+                <w:webHidden/>
+              </w:rPr>
+              <w:fldChar w:fldCharType="begin"/>
+            </w:r>
+            <w:r>
+              <w:rPr>
+                <w:noProof/>
+                <w:webHidden/>
+              </w:rPr>
+              <w:instrText xml:space="preserve"> PAGEREF _Toc413844453 \h </w:instrText>
+            </w:r>
+            <w:r>
+              <w:rPr>
+                <w:noProof/>
+                <w:webHidden/>
+              </w:rPr>
+            </w:r>
+            <w:r>
+              <w:rPr>
+                <w:noProof/>
+                <w:webHidden/>
+              </w:rPr>
+              <w:fldChar w:fldCharType="separate"/>
+            </w:r>
+            <w:r>
+              <w:rPr>
+                <w:noProof/>
+                <w:webHidden/>
+              </w:rPr>
+              <w:t>5</w:t>
+            </w:r>
+            <w:r>
+              <w:rPr>
+                <w:noProof/>
+                <w:webHidden/>
+              </w:rPr>
+              <w:fldChar w:fldCharType="end"/>
+            </w:r>
+          </w:hyperlink>
+        </w:p>
+        <w:p>
+          <w:pPr>
+            <w:pStyle w:val="TOC2"/>
+            <w:tabs>
+              <w:tab w:val="right" w:leader="dot" w:pos="9350"/>
+            </w:tabs>
+            <w:rPr>
+              <w:noProof/>
+            </w:rPr>
+          </w:pPr>
+          <w:hyperlink w:anchor="_Toc413844454" w:history="1">
+            <w:r>
+              <w:rPr>
+                <w:rStyle w:val="Hyperlink"/>
+                <w:noProof/>
+              </w:rPr>
+              <w:t>Feed Filter</w:t>
+            </w:r>
+            <w:r>
+              <w:rPr>
+                <w:noProof/>
+                <w:webHidden/>
+              </w:rPr>
+              <w:tab/>
+            </w:r>
+            <w:r>
+              <w:rPr>
+                <w:noProof/>
+                <w:webHidden/>
+              </w:rPr>
+              <w:fldChar w:fldCharType="begin"/>
+            </w:r>
+            <w:r>
+              <w:rPr>
+                <w:noProof/>
+                <w:webHidden/>
+              </w:rPr>
+              <w:instrText xml:space="preserve"> PAGEREF _Toc413844454 \h </w:instrText>
+            </w:r>
+            <w:r>
+              <w:rPr>
+                <w:noProof/>
+                <w:webHidden/>
+              </w:rPr>
+            </w:r>
+            <w:r>
+              <w:rPr>
+                <w:noProof/>
+                <w:webHidden/>
+              </w:rPr>
+              <w:fldChar w:fldCharType="separate"/>
+            </w:r>
+            <w:r>
+              <w:rPr>
+                <w:noProof/>
+                <w:webHidden/>
+              </w:rPr>
+              <w:t>6</w:t>
+            </w:r>
+            <w:r>
+              <w:rPr>
+                <w:noProof/>
+                <w:webHidden/>
+              </w:rPr>
+              <w:fldChar w:fldCharType="end"/>
+            </w:r>
+          </w:hyperlink>
+        </w:p>
+        <w:p>
+          <w:pPr>
+            <w:pStyle w:val="TOC2"/>
+            <w:tabs>
+              <w:tab w:val="right" w:leader="dot" w:pos="9350"/>
+            </w:tabs>
+            <w:rPr>
+              <w:noProof/>
+            </w:rPr>
+          </w:pPr>
+          <w:hyperlink w:anchor="_Toc413844455" w:history="1">
+            <w:r>
+              <w:rPr>
+                <w:rStyle w:val="Hyperlink"/>
+                <w:noProof/>
+              </w:rPr>
+              <w:t>Settings</w:t>
+            </w:r>
+            <w:r>
+              <w:rPr>
+                <w:noProof/>
+                <w:webHidden/>
+              </w:rPr>
+              <w:tab/>
+            </w:r>
+            <w:r>
+              <w:rPr>
+                <w:noProof/>
+                <w:webHidden/>
+              </w:rPr>
+              <w:fldChar w:fldCharType="begin"/>
+            </w:r>
+            <w:r>
+              <w:rPr>
+                <w:noProof/>
+                <w:webHidden/>
+              </w:rPr>
+              <w:instrText xml:space="preserve"> PAGEREF _Toc413844455 \h </w:instrText>
+            </w:r>
+            <w:r>
+              <w:rPr>
+                <w:noProof/>
+                <w:webHidden/>
+              </w:rPr>
+            </w:r>
+            <w:r>
+              <w:rPr>
+                <w:noProof/>
+                <w:webHidden/>
+              </w:rPr>
+              <w:fldChar w:fldCharType="separate"/>
+            </w:r>
+            <w:r>
+              <w:rPr>
+                <w:noProof/>
+                <w:webHidden/>
+              </w:rPr>
+              <w:t>6</w:t>
+            </w:r>
+            <w:r>
+              <w:rPr>
+                <w:noProof/>
+                <w:webHidden/>
+              </w:rPr>
+              <w:fldChar w:fldCharType="end"/>
+            </w:r>
+          </w:hyperlink>
+        </w:p>
+        <w:p>
+          <w:r>
+            <w:rPr>
+              <w:b/>
+              <w:bCs/>
+              <w:noProof/>
+            </w:rPr>
+            <w:fldChar w:fldCharType="end"/>
+          </w:r>
+        </w:p>
+      </w:sdtContent>
+    </w:sdt>
     <w:p>
       <w:pPr>
         <w:pStyle w:val="Heading1"/>
       </w:pPr>
+    </w:p>
+    <w:p>
+      <w:pPr>
+        <w:pStyle w:val="Heading1"/>
+      </w:pPr>
+    </w:p>
+    <w:p>
+      <w:pPr>
+        <w:pStyle w:val="Heading1"/>
+      </w:pPr>
+    </w:p>
+    <w:p>
+      <w:pPr>
+        <w:pStyle w:val="Heading1"/>
+      </w:pPr>
+    </w:p>
+    <w:p/>
+    <w:p/>
+    <w:p/>
+    <w:p/>
+    <w:p/>
+    <w:p/>
+    <w:p/>
+    <w:p/>
+    <w:p/>
+    <w:p/>
+    <w:p>
+      <w:pPr>
+        <w:pStyle w:val="Heading1"/>
+      </w:pPr>
+      <w:bookmarkStart w:id="0" w:name="_Toc413844441"/>
       <w:r>
         <w:t>Background</w:t>
       </w:r>
+      <w:bookmarkEnd w:id="0"/>
     </w:p>
     <w:p/>
     <w:p>
@@ -26,13 +1132,8 @@
       </w:r>
     </w:p>
     <w:p>
-      <w:proofErr w:type="spellStart"/>
-      <w:r>
-        <w:t>Bakkle</w:t>
-      </w:r>
-      <w:proofErr w:type="spellEnd"/>
-      <w:r>
-        <w:t xml:space="preserve"> is an idea of a Garage Sale on your mobile device. Everyone has items in their house that have outlived their usefulness and they are ready to go to their next owner and be useful to them. </w:t>
+      <w:r>
+        <w:t xml:space="preserve">Bakkle is an idea of a Garage Sale on your mobile device. Everyone has items in their house that have outlived their usefulness and they are ready to go to their next owner and be useful to them. </w:t>
       </w:r>
       <w:r>
         <w:t xml:space="preserve">This app will let you upload pictures of items you are trying to sell and also let you see what others are posting on your feed. </w:t>
@@ -44,9 +1145,11 @@
       <w:pPr>
         <w:pStyle w:val="Heading1"/>
       </w:pPr>
+      <w:bookmarkStart w:id="1" w:name="_Toc413844442"/>
       <w:r>
         <w:t>Preliminary List of Functional Requirements</w:t>
       </w:r>
+      <w:bookmarkEnd w:id="1"/>
     </w:p>
     <w:p/>
     <w:p>
@@ -62,18 +1165,7 @@
         <w:pStyle w:val="NoSpacing"/>
       </w:pPr>
       <w:r>
-        <w:t>/</w:t>
-      </w:r>
-      <w:proofErr w:type="gramStart"/>
-      <w:r>
-        <w:t xml:space="preserve">/  </w:t>
-      </w:r>
-      <w:r>
-        <w:t>Can</w:t>
-      </w:r>
-      <w:proofErr w:type="gramEnd"/>
-      <w:r>
-        <w:t xml:space="preserve"> sign in/sign up with an email account (if time permits)</w:t>
+        <w:t>Tinder style interface for the Feed having an action in all four directions</w:t>
       </w:r>
     </w:p>
     <w:p>
@@ -81,7 +1173,7 @@
         <w:pStyle w:val="NoSpacing"/>
       </w:pPr>
       <w:r>
-        <w:t>Tinder style interface for the Feed having an action in all four directions</w:t>
+        <w:t>Push notifications</w:t>
       </w:r>
     </w:p>
     <w:p>
@@ -89,7 +1181,7 @@
         <w:pStyle w:val="NoSpacing"/>
       </w:pPr>
       <w:r>
-        <w:t>Push notifications</w:t>
+        <w:t>Gallery for all uploaded items to be sold</w:t>
       </w:r>
     </w:p>
     <w:p>
@@ -97,7 +1189,7 @@
         <w:pStyle w:val="NoSpacing"/>
       </w:pPr>
       <w:r>
-        <w:t>Gallery for all uploaded items to be sold</w:t>
+        <w:t>Gallery for all items to buy or ‘maybe buy’</w:t>
       </w:r>
     </w:p>
     <w:p>
@@ -105,7 +1197,7 @@
         <w:pStyle w:val="NoSpacing"/>
       </w:pPr>
       <w:r>
-        <w:t>Gallery for all items to buy or ‘maybe buy’</w:t>
+        <w:t>Gallery for all items to be kept on hold</w:t>
       </w:r>
     </w:p>
     <w:p>
@@ -113,7 +1205,7 @@
         <w:pStyle w:val="NoSpacing"/>
       </w:pPr>
       <w:r>
-        <w:t>Gallery for all items to be kept on hold</w:t>
+        <w:t>Can add an item using camera and specify details</w:t>
       </w:r>
     </w:p>
     <w:p>
@@ -121,58 +1213,73 @@
         <w:pStyle w:val="NoSpacing"/>
       </w:pPr>
       <w:r>
-        <w:t>Can add an item using camera and specify details</w:t>
+        <w:t>Feed filter</w:t>
       </w:r>
     </w:p>
     <w:p>
       <w:pPr>
         <w:pStyle w:val="NoSpacing"/>
       </w:pPr>
-      <w:r>
-        <w:t>Feed filter</w:t>
-      </w:r>
     </w:p>
     <w:p>
       <w:pPr>
         <w:pStyle w:val="NoSpacing"/>
       </w:pPr>
       <w:r>
-        <w:t>/</w:t>
-      </w:r>
-      <w:proofErr w:type="gramStart"/>
-      <w:r>
-        <w:t xml:space="preserve">/  </w:t>
-      </w:r>
-      <w:r>
-        <w:t>Settings</w:t>
-      </w:r>
-      <w:proofErr w:type="gramEnd"/>
-      <w:r>
-        <w:t xml:space="preserve"> page (if implementing the email option for sign in)</w:t>
+        <w:t>Some extra features to include in later versions:</w:t>
       </w:r>
     </w:p>
     <w:p>
       <w:pPr>
         <w:pStyle w:val="NoSpacing"/>
-      </w:pPr>
+        <w:ind w:firstLine="720"/>
+      </w:pPr>
+      <w:r>
+        <w:t xml:space="preserve"> Can sign in/sign up with an</w:t>
+      </w:r>
+      <w:r>
+        <w:t xml:space="preserve"> email account</w:t>
+      </w:r>
     </w:p>
     <w:p>
       <w:pPr>
         <w:pStyle w:val="NoSpacing"/>
+        <w:ind w:firstLine="720"/>
+      </w:pPr>
+    </w:p>
+    <w:p>
+      <w:pPr>
+        <w:pStyle w:val="NoSpacing"/>
+      </w:pPr>
+    </w:p>
+    <w:p>
+      <w:pPr>
+        <w:pStyle w:val="NoSpacing"/>
+      </w:pPr>
+    </w:p>
+    <w:p>
+      <w:pPr>
+        <w:pStyle w:val="NoSpacing"/>
       </w:pPr>
     </w:p>
     <w:p>
       <w:pPr>
         <w:pStyle w:val="Heading1"/>
       </w:pPr>
+      <w:bookmarkStart w:id="2" w:name="_Toc413844443"/>
       <w:r>
         <w:t>Startup Screen</w:t>
       </w:r>
-    </w:p>
-    <w:p/>
-    <w:p>
-      <w:r>
-        <w:t>The Startup Screen will have a sign in option to connect your Facebook account with the app, and (if time permits) a sign in option with an email will also be an option. If the user chooses to sign in with Facebook, all the info needed by the app such as name, email, and a picture will be imported from their Facebook profile. However, if the user chooses to sign in with an email, they will have to create an account before signing in and they will be providing an email address, a password, and their picture (optional). Once they create an account, they can use that account to sign in the app.</w:t>
+      <w:bookmarkEnd w:id="2"/>
+    </w:p>
+    <w:p/>
+    <w:p>
+      <w:r>
+        <w:t xml:space="preserve">The Startup Screen will have a sign in option to connect your Facebook account with the app, and (if time permits) a sign in option with an email will also be an option. If the user chooses to sign in with Facebook, all the info needed by the app such as name, email, and a picture will be imported from their </w:t>
+      </w:r>
+      <w:r>
+        <w:lastRenderedPageBreak/>
+        <w:t>Facebook profile. However, if the user chooses to sign in with an email, they will have to create an account before signing in and they will be providing an email address, a password, and their picture (optional). Once they create an account, they can use that account to sign in the app.</w:t>
       </w:r>
     </w:p>
     <w:p/>
@@ -181,9 +1288,11 @@
       <w:pPr>
         <w:pStyle w:val="Heading1"/>
       </w:pPr>
+      <w:bookmarkStart w:id="3" w:name="_Toc413844444"/>
       <w:r>
         <w:t>Main Page</w:t>
       </w:r>
+      <w:bookmarkEnd w:id="3"/>
     </w:p>
     <w:p/>
     <w:p>
@@ -207,19 +1316,7 @@
           <w:rPr>
             <w:rStyle w:val="Hyperlink"/>
           </w:rPr>
-          <w:t>Add an</w:t>
-        </w:r>
-        <w:r>
-          <w:rPr>
-            <w:rStyle w:val="Hyperlink"/>
-          </w:rPr>
-          <w:t xml:space="preserve"> </w:t>
-        </w:r>
-        <w:r>
-          <w:rPr>
-            <w:rStyle w:val="Hyperlink"/>
-          </w:rPr>
-          <w:t>item</w:t>
+          <w:t>Add an item</w:t>
         </w:r>
       </w:hyperlink>
     </w:p>
@@ -255,9 +1352,14 @@
           <w:numId w:val="5"/>
         </w:numPr>
       </w:pPr>
-      <w:r>
-        <w:t>Swipe Right</w:t>
-      </w:r>
+      <w:hyperlink w:anchor="_Swipe_Right" w:history="1">
+        <w:r>
+          <w:rPr>
+            <w:rStyle w:val="Hyperlink"/>
+          </w:rPr>
+          <w:t>Swipe Right</w:t>
+        </w:r>
+      </w:hyperlink>
     </w:p>
     <w:p>
       <w:pPr>
@@ -267,9 +1369,14 @@
           <w:numId w:val="1"/>
         </w:numPr>
       </w:pPr>
-      <w:r>
-        <w:t>Swipe Left</w:t>
-      </w:r>
+      <w:hyperlink w:anchor="_Swipe_Left" w:history="1">
+        <w:r>
+          <w:rPr>
+            <w:rStyle w:val="Hyperlink"/>
+          </w:rPr>
+          <w:t>Swipe Left</w:t>
+        </w:r>
+      </w:hyperlink>
     </w:p>
     <w:p>
       <w:pPr>
@@ -279,9 +1386,14 @@
           <w:numId w:val="1"/>
         </w:numPr>
       </w:pPr>
-      <w:r>
-        <w:t>Swipe Up</w:t>
-      </w:r>
+      <w:hyperlink w:anchor="_Swipe_Up" w:history="1">
+        <w:r>
+          <w:rPr>
+            <w:rStyle w:val="Hyperlink"/>
+          </w:rPr>
+          <w:t>Swipe Up</w:t>
+        </w:r>
+      </w:hyperlink>
     </w:p>
     <w:p>
       <w:pPr>
@@ -291,9 +1403,14 @@
           <w:numId w:val="1"/>
         </w:numPr>
       </w:pPr>
-      <w:r>
-        <w:t>Swipe Down</w:t>
-      </w:r>
+      <w:hyperlink w:anchor="_Swipe_Down" w:history="1">
+        <w:r>
+          <w:rPr>
+            <w:rStyle w:val="Hyperlink"/>
+          </w:rPr>
+          <w:t>Swipe Down</w:t>
+        </w:r>
+      </w:hyperlink>
     </w:p>
     <w:p>
       <w:pPr>
@@ -303,9 +1420,14 @@
           <w:numId w:val="1"/>
         </w:numPr>
       </w:pPr>
-      <w:r>
-        <w:t>Account</w:t>
-      </w:r>
+      <w:hyperlink w:anchor="_Account_Menu" w:history="1">
+        <w:r>
+          <w:rPr>
+            <w:rStyle w:val="Hyperlink"/>
+          </w:rPr>
+          <w:t>Account</w:t>
+        </w:r>
+      </w:hyperlink>
     </w:p>
     <w:p>
       <w:pPr>
@@ -319,21 +1441,478 @@
     </w:p>
     <w:p>
       <w:pPr>
+        <w:pStyle w:val="Heading2"/>
+      </w:pPr>
+      <w:bookmarkStart w:id="4" w:name="_Add_an_Item"/>
+      <w:bookmarkStart w:id="5" w:name="_Toc413844445"/>
+      <w:bookmarkEnd w:id="4"/>
+      <w:r>
+        <w:t>Add an Item</w:t>
+      </w:r>
+      <w:bookmarkEnd w:id="5"/>
+    </w:p>
+    <w:p/>
+    <w:p>
+      <w:r>
+        <w:t xml:space="preserve">Adding an item is pretty simple. When a user clicks on the ‘+’ button, a popup screen shows up where a user will add a minimum of 1 and a maximum of 5 images. The user also needs to provide a title for the item with the maximum price the user may want for it. They also need to enter some tags which will help categorize and </w:t>
+      </w:r>
+      <w:r>
+        <w:t>help people to search for them. Along with that, there will be a description field which will ask for the description of the item being posted and a drop-down list for the method of pick-up where a user may select more than one methods like Pickup, Ship etc.</w:t>
+      </w:r>
+    </w:p>
+    <w:p/>
+    <w:p/>
+    <w:p>
+      <w:pPr>
+        <w:pStyle w:val="Heading2"/>
+      </w:pPr>
+      <w:bookmarkStart w:id="6" w:name="_Swipe_Right"/>
+      <w:bookmarkStart w:id="7" w:name="_Toc413844446"/>
+      <w:bookmarkEnd w:id="6"/>
+      <w:r>
+        <w:t>Swipe Right</w:t>
+      </w:r>
+      <w:bookmarkEnd w:id="7"/>
+    </w:p>
+    <w:p/>
+    <w:p>
+      <w:r>
+        <w:t>The user can ‘Swipe Right’</w:t>
+      </w:r>
+      <w:r>
+        <w:t xml:space="preserve"> a.k.a</w:t>
+      </w:r>
+      <w:r>
+        <w:t xml:space="preserve"> ‘Want’ the item or are interested in it or they can also tap on the green tick mark button which will do the same thing and store that item into their ‘Buyer’s Trunk’ inventory.</w:t>
+      </w:r>
+      <w:r>
+        <w:t xml:space="preserve"> After the swipe, the next item in the feed will be displayed.</w:t>
+      </w:r>
+    </w:p>
+    <w:p/>
+    <w:p/>
+    <w:p>
+      <w:pPr>
+        <w:pStyle w:val="Heading2"/>
+      </w:pPr>
+      <w:bookmarkStart w:id="8" w:name="_Swipe_Left"/>
+      <w:bookmarkStart w:id="9" w:name="_Toc413844447"/>
+      <w:bookmarkEnd w:id="8"/>
+      <w:r>
+        <w:t>Swipe Left</w:t>
+      </w:r>
+      <w:bookmarkEnd w:id="9"/>
+    </w:p>
+    <w:p/>
+    <w:p>
+      <w:r>
+        <w:t>They can ‘Swipe Left’ a.k.a ‘Meh’ which will mean that they are not interested in the item or they can tap the red cross button which will do the same thing and item will go away from your feed forever. After the swipe, the next item in the feed will be displayed.</w:t>
+      </w:r>
+    </w:p>
+    <w:p/>
+    <w:p/>
+    <w:p>
+      <w:pPr>
+        <w:pStyle w:val="Heading2"/>
+      </w:pPr>
+      <w:bookmarkStart w:id="10" w:name="_Swipe_Up"/>
+      <w:bookmarkStart w:id="11" w:name="_Toc413844448"/>
+      <w:bookmarkEnd w:id="10"/>
+      <w:r>
+        <w:t>Swipe Up</w:t>
+      </w:r>
+      <w:bookmarkEnd w:id="11"/>
+    </w:p>
+    <w:p/>
+    <w:p>
+      <w:r>
+        <w:t xml:space="preserve">They can ‘Swipe Up a.k.a ‘Holding Pattern’ which will mean that they are interested in the item </w:t>
+      </w:r>
+      <w:r>
+        <w:t>but they would like to put</w:t>
+      </w:r>
+      <w:r>
+        <w:t xml:space="preserve"> it on hold</w:t>
+      </w:r>
+      <w:r>
+        <w:t>. After the Swipe, the item will be added to the ‘Holding Pattern’ inventory</w:t>
+      </w:r>
+      <w:r>
+        <w:t>.</w:t>
+      </w:r>
+    </w:p>
+    <w:p/>
+    <w:p/>
+    <w:p>
+      <w:pPr>
+        <w:pStyle w:val="Heading2"/>
+      </w:pPr>
+      <w:bookmarkStart w:id="12" w:name="_Swipe_Down"/>
+      <w:bookmarkStart w:id="13" w:name="_Toc413844449"/>
+      <w:bookmarkEnd w:id="12"/>
+      <w:r>
+        <w:t>Swipe Down</w:t>
+      </w:r>
+      <w:bookmarkEnd w:id="13"/>
+    </w:p>
+    <w:p/>
+    <w:p>
+      <w:r>
+        <w:t xml:space="preserve">They can ‘Swipe </w:t>
+      </w:r>
+      <w:r>
+        <w:t>Down</w:t>
+      </w:r>
+      <w:r>
+        <w:t xml:space="preserve"> a.k.a ‘</w:t>
+      </w:r>
+      <w:r>
+        <w:t>Report’</w:t>
+      </w:r>
+      <w:r>
+        <w:t xml:space="preserve"> which will mean that </w:t>
+      </w:r>
+      <w:r>
+        <w:t xml:space="preserve">the item has some inappropriate content and the user would like the post to be removed. </w:t>
+      </w:r>
+      <w:r>
+        <w:t>After the swipe,</w:t>
+      </w:r>
+      <w:r>
+        <w:t xml:space="preserve"> the item will go away from your feed forever and</w:t>
+      </w:r>
+      <w:r>
+        <w:t xml:space="preserve"> the next item in the feed will be displayed.</w:t>
+      </w:r>
+    </w:p>
+    <w:p/>
+    <w:p/>
+    <w:p>
+      <w:pPr>
         <w:pStyle w:val="Heading1"/>
       </w:pPr>
-      <w:bookmarkStart w:id="0" w:name="_Add_an_Item"/>
-      <w:bookmarkEnd w:id="0"/>
-      <w:r>
-        <w:t>Add an Item</w:t>
-      </w:r>
-    </w:p>
-    <w:p/>
-    <w:p>
-      <w:r>
-        <w:t xml:space="preserve">Adding an item is pretty simple. When a user clicks on the ‘+’ button, a popup screen shows up where a user will add a minimum of 1 and a maximum of 5 images. The user also needs to provide a title for the item with the maximum price the user may want for it. They also need to enter some tags which will help categorize and </w:t>
-      </w:r>
-      <w:r>
-        <w:t>help people to search for them. Along with that, there will be a description field which will ask for the description of the item being posted and a drop-down list for the method of pick-up where a user may select more than one methods like Pickup, Ship etc.</w:t>
+      <w:bookmarkStart w:id="14" w:name="_Account_Menu"/>
+      <w:bookmarkStart w:id="15" w:name="_Toc413844450"/>
+      <w:bookmarkEnd w:id="14"/>
+      <w:r>
+        <w:t>Account Menu</w:t>
+      </w:r>
+      <w:bookmarkEnd w:id="15"/>
+    </w:p>
+    <w:p/>
+    <w:p>
+      <w:r>
+        <w:t>The Account Menu will comprise of:</w:t>
+      </w:r>
+    </w:p>
+    <w:p>
+      <w:pPr>
+        <w:pStyle w:val="ListParagraph"/>
+        <w:numPr>
+          <w:ilvl w:val="0"/>
+          <w:numId w:val="6"/>
+        </w:numPr>
+      </w:pPr>
+      <w:r>
+        <w:t>Feed</w:t>
+      </w:r>
+    </w:p>
+    <w:p>
+      <w:pPr>
+        <w:pStyle w:val="ListParagraph"/>
+        <w:numPr>
+          <w:ilvl w:val="2"/>
+          <w:numId w:val="7"/>
+        </w:numPr>
+      </w:pPr>
+      <w:r>
+        <w:t>Tapping on this will take the user to their feed</w:t>
+      </w:r>
+    </w:p>
+    <w:p>
+      <w:pPr>
+        <w:pStyle w:val="ListParagraph"/>
+        <w:numPr>
+          <w:ilvl w:val="0"/>
+          <w:numId w:val="6"/>
+        </w:numPr>
+      </w:pPr>
+      <w:hyperlink w:anchor="_Seller’s_Garage" w:history="1">
+        <w:r>
+          <w:rPr>
+            <w:rStyle w:val="Hyperlink"/>
+          </w:rPr>
+          <w:t>Seller’s Garage</w:t>
+        </w:r>
+      </w:hyperlink>
+    </w:p>
+    <w:p>
+      <w:pPr>
+        <w:pStyle w:val="ListParagraph"/>
+        <w:numPr>
+          <w:ilvl w:val="0"/>
+          <w:numId w:val="6"/>
+        </w:numPr>
+      </w:pPr>
+      <w:hyperlink w:anchor="_Buyer’s_Trunk" w:history="1">
+        <w:r>
+          <w:rPr>
+            <w:rStyle w:val="Hyperlink"/>
+          </w:rPr>
+          <w:t>Buyer’s Trunk</w:t>
+        </w:r>
+      </w:hyperlink>
+    </w:p>
+    <w:p>
+      <w:pPr>
+        <w:pStyle w:val="ListParagraph"/>
+        <w:numPr>
+          <w:ilvl w:val="0"/>
+          <w:numId w:val="6"/>
+        </w:numPr>
+      </w:pPr>
+      <w:hyperlink w:anchor="_Holding_Pattern" w:history="1">
+        <w:r>
+          <w:rPr>
+            <w:rStyle w:val="Hyperlink"/>
+          </w:rPr>
+          <w:t>Holding Pattern</w:t>
+        </w:r>
+      </w:hyperlink>
+    </w:p>
+    <w:p>
+      <w:pPr>
+        <w:pStyle w:val="ListParagraph"/>
+        <w:numPr>
+          <w:ilvl w:val="0"/>
+          <w:numId w:val="6"/>
+        </w:numPr>
+      </w:pPr>
+      <w:hyperlink w:anchor="_Feed_Filter" w:history="1">
+        <w:r>
+          <w:rPr>
+            <w:rStyle w:val="Hyperlink"/>
+          </w:rPr>
+          <w:t>Feed Filter</w:t>
+        </w:r>
+      </w:hyperlink>
+    </w:p>
+    <w:p>
+      <w:pPr>
+        <w:pStyle w:val="ListParagraph"/>
+        <w:numPr>
+          <w:ilvl w:val="0"/>
+          <w:numId w:val="6"/>
+        </w:numPr>
+      </w:pPr>
+      <w:hyperlink w:anchor="_Settings" w:history="1">
+        <w:r>
+          <w:rPr>
+            <w:rStyle w:val="Hyperlink"/>
+          </w:rPr>
+          <w:t>Settings</w:t>
+        </w:r>
+      </w:hyperlink>
+    </w:p>
+    <w:p>
+      <w:pPr>
+        <w:ind w:left="360"/>
+      </w:pPr>
+    </w:p>
+    <w:p>
+      <w:pPr>
+        <w:ind w:left="360"/>
+      </w:pPr>
+    </w:p>
+    <w:p>
+      <w:pPr>
+        <w:pStyle w:val="Heading2"/>
+      </w:pPr>
+      <w:bookmarkStart w:id="16" w:name="_Seller’s_Garage"/>
+      <w:bookmarkStart w:id="17" w:name="_Toc413844451"/>
+      <w:bookmarkEnd w:id="16"/>
+      <w:r>
+        <w:t>Seller’s Garage</w:t>
+      </w:r>
+      <w:bookmarkEnd w:id="17"/>
+    </w:p>
+    <w:p/>
+    <w:p>
+      <w:r>
+        <w:t xml:space="preserve">Seller’s Garage will have all the items added by the user which they want to sell. Each item will also have </w:t>
+      </w:r>
+      <w:r>
+        <w:t>three</w:t>
+      </w:r>
+      <w:r>
+        <w:t xml:space="preserve"> options which are:</w:t>
+      </w:r>
+    </w:p>
+    <w:p>
+      <w:pPr>
+        <w:pStyle w:val="ListParagraph"/>
+        <w:numPr>
+          <w:ilvl w:val="2"/>
+          <w:numId w:val="7"/>
+        </w:numPr>
+      </w:pPr>
+      <w:r>
+        <w:t>Edit</w:t>
+      </w:r>
+    </w:p>
+    <w:p>
+      <w:pPr>
+        <w:pStyle w:val="ListParagraph"/>
+        <w:numPr>
+          <w:ilvl w:val="5"/>
+          <w:numId w:val="7"/>
+        </w:numPr>
+        <w:ind w:left="1800"/>
+      </w:pPr>
+      <w:r>
+        <w:t>User can change the title, add/delete images, change the price or tags or the pickup methods</w:t>
+      </w:r>
+    </w:p>
+    <w:p>
+      <w:pPr>
+        <w:pStyle w:val="ListParagraph"/>
+        <w:numPr>
+          <w:ilvl w:val="2"/>
+          <w:numId w:val="7"/>
+        </w:numPr>
+      </w:pPr>
+      <w:r>
+        <w:t>Share</w:t>
+      </w:r>
+    </w:p>
+    <w:p>
+      <w:pPr>
+        <w:pStyle w:val="ListParagraph"/>
+        <w:numPr>
+          <w:ilvl w:val="1"/>
+          <w:numId w:val="7"/>
+        </w:numPr>
+        <w:ind w:left="1800"/>
+      </w:pPr>
+      <w:r>
+        <w:t>User can share the item directly to their Social Media like Facebook, or Google+</w:t>
+      </w:r>
+    </w:p>
+    <w:p>
+      <w:pPr>
+        <w:pStyle w:val="ListParagraph"/>
+        <w:numPr>
+          <w:ilvl w:val="2"/>
+          <w:numId w:val="7"/>
+        </w:numPr>
+      </w:pPr>
+      <w:r>
+        <w:t>Delete</w:t>
+      </w:r>
+    </w:p>
+    <w:p>
+      <w:pPr>
+        <w:pStyle w:val="ListParagraph"/>
+        <w:numPr>
+          <w:ilvl w:val="4"/>
+          <w:numId w:val="7"/>
+        </w:numPr>
+      </w:pPr>
+      <w:r>
+        <w:t>User can delete the item</w:t>
+      </w:r>
+    </w:p>
+    <w:p/>
+    <w:p>
+      <w:r>
+        <w:t>Each item will also display the number of buyer’s interested in the item.</w:t>
+      </w:r>
+      <w:r>
+        <w:t xml:space="preserve"> When the user clicks on an item, it will show a list of interested buyers </w:t>
+      </w:r>
+      <w:r>
+        <w:t>where they can select people to start a conversation with and try to make a sale by swiping right and tapping confirm. They can also delete a user to whom they don’t want to make a sale by swiping left and tapping delete.</w:t>
+      </w:r>
+    </w:p>
+    <w:p/>
+    <w:p/>
+    <w:p>
+      <w:pPr>
+        <w:pStyle w:val="Heading2"/>
+      </w:pPr>
+      <w:bookmarkStart w:id="18" w:name="_Buyer’s_Trunk"/>
+      <w:bookmarkStart w:id="19" w:name="_Toc413844452"/>
+      <w:bookmarkEnd w:id="18"/>
+      <w:r>
+        <w:t>Buyer’s Trunk</w:t>
+      </w:r>
+      <w:bookmarkEnd w:id="19"/>
+    </w:p>
+    <w:p/>
+    <w:p>
+      <w:r>
+        <w:t>Buyer’s trunk is an inventory which has all the items that a user wants to buy. Once the seller confirms the user trying to buy the item, the ‘CONFIRMED’ tag will appear on the item and they can start a conversation. Other items will remain in the list until they are confirmed. Clicking on an unconfirmed item will take the user to the specs for the item.</w:t>
+      </w:r>
+    </w:p>
+    <w:p/>
+    <w:p/>
+    <w:p>
+      <w:pPr>
+        <w:pStyle w:val="Heading2"/>
+      </w:pPr>
+      <w:bookmarkStart w:id="20" w:name="_Holding_Pattern"/>
+      <w:bookmarkStart w:id="21" w:name="_Toc413844453"/>
+      <w:bookmarkEnd w:id="20"/>
+      <w:r>
+        <w:t>Holding Pattern</w:t>
+      </w:r>
+      <w:bookmarkEnd w:id="21"/>
+    </w:p>
+    <w:p/>
+    <w:p>
+      <w:r>
+        <w:t>This inventory will have a list of all items which the user put on hold. Clicking on an item will take the user to the specs for the item where the user can decide to buy the item or not. If the user taps ‘WANT’, the item is moved to the Buyer’s Trunk inventory.</w:t>
+      </w:r>
+    </w:p>
+    <w:p/>
+    <w:p/>
+    <w:p>
+      <w:pPr>
+        <w:pStyle w:val="Heading2"/>
+      </w:pPr>
+      <w:bookmarkStart w:id="22" w:name="_Feed_Filter"/>
+      <w:bookmarkStart w:id="23" w:name="_Toc413844454"/>
+      <w:bookmarkEnd w:id="22"/>
+      <w:r>
+        <w:lastRenderedPageBreak/>
+        <w:t>Feed Filter</w:t>
+      </w:r>
+      <w:bookmarkEnd w:id="23"/>
+    </w:p>
+    <w:p/>
+    <w:p>
+      <w:r>
+        <w:t>Feed Filter will allow the user to set preferences for distance, price, and the number of items to display in the feed.</w:t>
+      </w:r>
+    </w:p>
+    <w:p/>
+    <w:p/>
+    <w:p>
+      <w:pPr>
+        <w:pStyle w:val="Heading2"/>
+      </w:pPr>
+      <w:bookmarkStart w:id="24" w:name="_Settings"/>
+      <w:bookmarkStart w:id="25" w:name="_Toc413844455"/>
+      <w:bookmarkEnd w:id="24"/>
+      <w:r>
+        <w:t>Settings</w:t>
+      </w:r>
+      <w:bookmarkEnd w:id="25"/>
+    </w:p>
+    <w:p/>
+    <w:p>
+      <w:r>
+        <w:t>This section will allow the user to link their social media accounts, change their notification settings and their display picture.</w:t>
       </w:r>
     </w:p>
     <w:p/>
@@ -343,127 +1922,96 @@
         <w:pStyle w:val="Heading1"/>
       </w:pPr>
       <w:r>
-        <w:t>Swipe Right</w:t>
-      </w:r>
-    </w:p>
-    <w:p/>
-    <w:p>
-      <w:r>
-        <w:t>The</w:t>
-      </w:r>
-      <w:r>
-        <w:t xml:space="preserve"> user</w:t>
-      </w:r>
-      <w:r>
-        <w:t xml:space="preserve"> can ‘Swipe Right’</w:t>
-      </w:r>
-      <w:r>
-        <w:t xml:space="preserve"> </w:t>
-      </w:r>
-      <w:proofErr w:type="spellStart"/>
-      <w:r>
-        <w:t>a.k.a</w:t>
-      </w:r>
-      <w:proofErr w:type="spellEnd"/>
-      <w:r>
-        <w:t xml:space="preserve"> ‘Want’ the item or are interested in it</w:t>
-      </w:r>
-      <w:bookmarkStart w:id="1" w:name="_GoBack"/>
-      <w:bookmarkEnd w:id="1"/>
-      <w:r>
-        <w:t xml:space="preserve"> or they can also tap on the green tick mark button which will do the same thing and store that item into their ‘Buyer’s Trunk’ inventory.</w:t>
-      </w:r>
-      <w:r>
-        <w:t xml:space="preserve"> After the swipe, the next item in the feed will be displayed.</w:t>
-      </w:r>
-    </w:p>
-    <w:p/>
-    <w:p/>
-    <w:p>
-      <w:pPr>
-        <w:pStyle w:val="Heading1"/>
-      </w:pPr>
-      <w:r>
-        <w:lastRenderedPageBreak/>
-        <w:t>Swipe Left</w:t>
-      </w:r>
-    </w:p>
-    <w:p/>
-    <w:p>
-      <w:r>
-        <w:t xml:space="preserve">They can ‘Swipe Left’ </w:t>
-      </w:r>
-      <w:proofErr w:type="spellStart"/>
-      <w:r>
-        <w:t>a.k.a</w:t>
-      </w:r>
-      <w:proofErr w:type="spellEnd"/>
-      <w:r>
-        <w:t xml:space="preserve"> ‘Meh’ which will mean that they are not interested in the item or they can tap the </w:t>
-      </w:r>
-      <w:proofErr w:type="gramStart"/>
-      <w:r>
-        <w:t>red cross</w:t>
-      </w:r>
-      <w:proofErr w:type="gramEnd"/>
-      <w:r>
-        <w:t xml:space="preserve"> button which will do the same thing and item will go away from y</w:t>
-      </w:r>
-      <w:r>
-        <w:t>our feed forever. After the swipe, the next item in the feed will be displayed.</w:t>
-      </w:r>
-    </w:p>
-    <w:p/>
-    <w:p/>
-    <w:p>
-      <w:pPr>
-        <w:pStyle w:val="Heading1"/>
-      </w:pPr>
-      <w:r>
-        <w:t>Swipe Up</w:t>
-      </w:r>
-    </w:p>
-    <w:p/>
-    <w:p>
-      <w:r>
-        <w:t xml:space="preserve">They can ‘Swipe </w:t>
-      </w:r>
-      <w:r>
-        <w:t>Up</w:t>
-      </w:r>
-      <w:r>
-        <w:t xml:space="preserve"> </w:t>
-      </w:r>
-      <w:proofErr w:type="spellStart"/>
-      <w:r>
-        <w:t>a.k.a</w:t>
-      </w:r>
-      <w:proofErr w:type="spellEnd"/>
-      <w:r>
-        <w:t xml:space="preserve"> ‘</w:t>
-      </w:r>
-      <w:r>
-        <w:t>Holding Pattern’</w:t>
-      </w:r>
-      <w:r>
-        <w:t xml:space="preserve"> which will mean that they are not interested in the item or they can tap the </w:t>
-      </w:r>
-      <w:proofErr w:type="gramStart"/>
-      <w:r>
-        <w:t>red cross</w:t>
-      </w:r>
-      <w:proofErr w:type="gramEnd"/>
-      <w:r>
-        <w:t xml:space="preserve"> button which will do the same thing and item will go away from your feed forever.</w:t>
-      </w:r>
-    </w:p>
-    <w:p>
-      <w:r>
-        <w:t xml:space="preserve">They can ‘Swipe Up’ which will mean </w:t>
-      </w:r>
-    </w:p>
-    <w:p/>
-    <w:p/>
+        <w:t>Supports</w:t>
+      </w:r>
+    </w:p>
+    <w:p/>
+    <w:p>
+      <w:pPr>
+        <w:pStyle w:val="ListParagraph"/>
+        <w:numPr>
+          <w:ilvl w:val="1"/>
+          <w:numId w:val="9"/>
+        </w:numPr>
+        <w:rPr>
+          <w:b/>
+          <w:u w:val="single"/>
+        </w:rPr>
+      </w:pPr>
+      <w:r>
+        <w:rPr>
+          <w:b/>
+          <w:u w:val="single"/>
+        </w:rPr>
+        <w:t>Phones</w:t>
+      </w:r>
+      <w:r>
+        <w:rPr>
+          <w:b/>
+          <w:u w:val="single"/>
+        </w:rPr>
+        <w:t>:</w:t>
+      </w:r>
+      <w:r>
+        <w:t xml:space="preserve"> iPhone 4S, 5, 5S, 6, 6 Plus</w:t>
+      </w:r>
+    </w:p>
+    <w:p>
+      <w:pPr>
+        <w:pStyle w:val="ListParagraph"/>
+        <w:numPr>
+          <w:ilvl w:val="1"/>
+          <w:numId w:val="9"/>
+        </w:numPr>
+        <w:rPr>
+          <w:b/>
+          <w:u w:val="single"/>
+        </w:rPr>
+      </w:pPr>
+      <w:r>
+        <w:rPr>
+          <w:b/>
+          <w:u w:val="single"/>
+        </w:rPr>
+        <w:t>Tablets:</w:t>
+      </w:r>
+      <w:r>
+        <w:t xml:space="preserve"> iPad Air 2, iPad Air, iPad mini 3, iPad mini 2, iPad mini</w:t>
+      </w:r>
+    </w:p>
+    <w:p>
+      <w:pPr>
+        <w:pStyle w:val="ListParagraph"/>
+        <w:ind w:left="360"/>
+      </w:pPr>
+    </w:p>
+    <w:p>
+      <w:pPr>
+        <w:pStyle w:val="ListParagraph"/>
+        <w:ind w:left="360"/>
+      </w:pPr>
+      <w:r>
+        <w:t>May support:</w:t>
+      </w:r>
+    </w:p>
+    <w:p>
+      <w:pPr>
+        <w:pStyle w:val="ListParagraph"/>
+        <w:numPr>
+          <w:ilvl w:val="2"/>
+          <w:numId w:val="10"/>
+        </w:numPr>
+        <w:rPr>
+          <w:b/>
+          <w:u w:val="single"/>
+        </w:rPr>
+      </w:pPr>
+      <w:r>
+        <w:t>iPhone 3, 3GS, iPhone 4</w:t>
+      </w:r>
+      <w:bookmarkStart w:id="26" w:name="_GoBack"/>
+      <w:bookmarkEnd w:id="26"/>
+    </w:p>
     <w:sectPr>
       <w:pgSz w:w="12240" w:h="15840"/>
       <w:pgMar w:top="1440" w:right="1440" w:bottom="1440" w:left="1440" w:header="720" w:footer="720" w:gutter="0"/>
@@ -590,6 +2138,232 @@
     </w:lvl>
   </w:abstractNum>
   <w:abstractNum w:abstractNumId="1">
+    <w:nsid w:val="20DE13F7"/>
+    <w:multiLevelType w:val="hybridMultilevel"/>
+    <w:tmpl w:val="5F4697A6"/>
+    <w:lvl w:ilvl="0" w:tplc="04090001">
+      <w:start w:val="1"/>
+      <w:numFmt w:val="bullet"/>
+      <w:lvlText w:val=""/>
+      <w:lvlJc w:val="left"/>
+      <w:pPr>
+        <w:ind w:left="720" w:hanging="360"/>
+      </w:pPr>
+      <w:rPr>
+        <w:rFonts w:ascii="Symbol" w:hAnsi="Symbol" w:hint="default"/>
+      </w:rPr>
+    </w:lvl>
+    <w:lvl w:ilvl="1" w:tplc="04090003">
+      <w:start w:val="1"/>
+      <w:numFmt w:val="bullet"/>
+      <w:lvlText w:val="o"/>
+      <w:lvlJc w:val="left"/>
+      <w:pPr>
+        <w:ind w:left="1440" w:hanging="360"/>
+      </w:pPr>
+      <w:rPr>
+        <w:rFonts w:ascii="Courier New" w:hAnsi="Courier New" w:cs="Courier New" w:hint="default"/>
+      </w:rPr>
+    </w:lvl>
+    <w:lvl w:ilvl="2" w:tplc="04090005">
+      <w:start w:val="1"/>
+      <w:numFmt w:val="bullet"/>
+      <w:lvlText w:val=""/>
+      <w:lvlJc w:val="left"/>
+      <w:pPr>
+        <w:ind w:left="2160" w:hanging="360"/>
+      </w:pPr>
+      <w:rPr>
+        <w:rFonts w:ascii="Wingdings" w:hAnsi="Wingdings" w:hint="default"/>
+      </w:rPr>
+    </w:lvl>
+    <w:lvl w:ilvl="3" w:tplc="04090001" w:tentative="1">
+      <w:start w:val="1"/>
+      <w:numFmt w:val="bullet"/>
+      <w:lvlText w:val=""/>
+      <w:lvlJc w:val="left"/>
+      <w:pPr>
+        <w:ind w:left="2880" w:hanging="360"/>
+      </w:pPr>
+      <w:rPr>
+        <w:rFonts w:ascii="Symbol" w:hAnsi="Symbol" w:hint="default"/>
+      </w:rPr>
+    </w:lvl>
+    <w:lvl w:ilvl="4" w:tplc="04090003" w:tentative="1">
+      <w:start w:val="1"/>
+      <w:numFmt w:val="bullet"/>
+      <w:lvlText w:val="o"/>
+      <w:lvlJc w:val="left"/>
+      <w:pPr>
+        <w:ind w:left="3600" w:hanging="360"/>
+      </w:pPr>
+      <w:rPr>
+        <w:rFonts w:ascii="Courier New" w:hAnsi="Courier New" w:cs="Courier New" w:hint="default"/>
+      </w:rPr>
+    </w:lvl>
+    <w:lvl w:ilvl="5" w:tplc="04090005" w:tentative="1">
+      <w:start w:val="1"/>
+      <w:numFmt w:val="bullet"/>
+      <w:lvlText w:val=""/>
+      <w:lvlJc w:val="left"/>
+      <w:pPr>
+        <w:ind w:left="4320" w:hanging="360"/>
+      </w:pPr>
+      <w:rPr>
+        <w:rFonts w:ascii="Wingdings" w:hAnsi="Wingdings" w:hint="default"/>
+      </w:rPr>
+    </w:lvl>
+    <w:lvl w:ilvl="6" w:tplc="04090001" w:tentative="1">
+      <w:start w:val="1"/>
+      <w:numFmt w:val="bullet"/>
+      <w:lvlText w:val=""/>
+      <w:lvlJc w:val="left"/>
+      <w:pPr>
+        <w:ind w:left="5040" w:hanging="360"/>
+      </w:pPr>
+      <w:rPr>
+        <w:rFonts w:ascii="Symbol" w:hAnsi="Symbol" w:hint="default"/>
+      </w:rPr>
+    </w:lvl>
+    <w:lvl w:ilvl="7" w:tplc="04090003" w:tentative="1">
+      <w:start w:val="1"/>
+      <w:numFmt w:val="bullet"/>
+      <w:lvlText w:val="o"/>
+      <w:lvlJc w:val="left"/>
+      <w:pPr>
+        <w:ind w:left="5760" w:hanging="360"/>
+      </w:pPr>
+      <w:rPr>
+        <w:rFonts w:ascii="Courier New" w:hAnsi="Courier New" w:cs="Courier New" w:hint="default"/>
+      </w:rPr>
+    </w:lvl>
+    <w:lvl w:ilvl="8" w:tplc="04090005" w:tentative="1">
+      <w:start w:val="1"/>
+      <w:numFmt w:val="bullet"/>
+      <w:lvlText w:val=""/>
+      <w:lvlJc w:val="left"/>
+      <w:pPr>
+        <w:ind w:left="6480" w:hanging="360"/>
+      </w:pPr>
+      <w:rPr>
+        <w:rFonts w:ascii="Wingdings" w:hAnsi="Wingdings" w:hint="default"/>
+      </w:rPr>
+    </w:lvl>
+  </w:abstractNum>
+  <w:abstractNum w:abstractNumId="2">
+    <w:nsid w:val="26CC0C20"/>
+    <w:multiLevelType w:val="multilevel"/>
+    <w:tmpl w:val="2932F13A"/>
+    <w:lvl w:ilvl="0">
+      <w:start w:val="1"/>
+      <w:numFmt w:val="bullet"/>
+      <w:lvlText w:val=""/>
+      <w:lvlJc w:val="left"/>
+      <w:pPr>
+        <w:ind w:left="360" w:hanging="360"/>
+      </w:pPr>
+      <w:rPr>
+        <w:rFonts w:ascii="Wingdings" w:hAnsi="Wingdings" w:hint="default"/>
+      </w:rPr>
+    </w:lvl>
+    <w:lvl w:ilvl="1">
+      <w:start w:val="1"/>
+      <w:numFmt w:val="bullet"/>
+      <w:lvlText w:val=""/>
+      <w:lvlJc w:val="left"/>
+      <w:pPr>
+        <w:ind w:left="720" w:hanging="360"/>
+      </w:pPr>
+      <w:rPr>
+        <w:rFonts w:ascii="Wingdings" w:hAnsi="Wingdings" w:hint="default"/>
+      </w:rPr>
+    </w:lvl>
+    <w:lvl w:ilvl="2">
+      <w:start w:val="1"/>
+      <w:numFmt w:val="bullet"/>
+      <w:lvlText w:val=""/>
+      <w:lvlJc w:val="left"/>
+      <w:pPr>
+        <w:ind w:left="1080" w:hanging="360"/>
+      </w:pPr>
+      <w:rPr>
+        <w:rFonts w:ascii="Wingdings" w:hAnsi="Wingdings" w:hint="default"/>
+      </w:rPr>
+    </w:lvl>
+    <w:lvl w:ilvl="3">
+      <w:start w:val="1"/>
+      <w:numFmt w:val="bullet"/>
+      <w:lvlText w:val=""/>
+      <w:lvlJc w:val="left"/>
+      <w:pPr>
+        <w:ind w:left="1440" w:hanging="360"/>
+      </w:pPr>
+      <w:rPr>
+        <w:rFonts w:ascii="Symbol" w:hAnsi="Symbol" w:hint="default"/>
+      </w:rPr>
+    </w:lvl>
+    <w:lvl w:ilvl="4">
+      <w:start w:val="1"/>
+      <w:numFmt w:val="bullet"/>
+      <w:lvlText w:val=""/>
+      <w:lvlJc w:val="left"/>
+      <w:pPr>
+        <w:ind w:left="1800" w:hanging="360"/>
+      </w:pPr>
+      <w:rPr>
+        <w:rFonts w:ascii="Wingdings" w:hAnsi="Wingdings" w:hint="default"/>
+      </w:rPr>
+    </w:lvl>
+    <w:lvl w:ilvl="5">
+      <w:start w:val="1"/>
+      <w:numFmt w:val="bullet"/>
+      <w:lvlText w:val=""/>
+      <w:lvlJc w:val="left"/>
+      <w:pPr>
+        <w:ind w:left="2160" w:hanging="360"/>
+      </w:pPr>
+      <w:rPr>
+        <w:rFonts w:ascii="Wingdings" w:hAnsi="Wingdings" w:hint="default"/>
+      </w:rPr>
+    </w:lvl>
+    <w:lvl w:ilvl="6">
+      <w:start w:val="1"/>
+      <w:numFmt w:val="bullet"/>
+      <w:lvlText w:val=""/>
+      <w:lvlJc w:val="left"/>
+      <w:pPr>
+        <w:ind w:left="2520" w:hanging="360"/>
+      </w:pPr>
+      <w:rPr>
+        <w:rFonts w:ascii="Wingdings" w:hAnsi="Wingdings" w:hint="default"/>
+      </w:rPr>
+    </w:lvl>
+    <w:lvl w:ilvl="7">
+      <w:start w:val="1"/>
+      <w:numFmt w:val="bullet"/>
+      <w:lvlText w:val=""/>
+      <w:lvlJc w:val="left"/>
+      <w:pPr>
+        <w:ind w:left="2880" w:hanging="360"/>
+      </w:pPr>
+      <w:rPr>
+        <w:rFonts w:ascii="Symbol" w:hAnsi="Symbol" w:hint="default"/>
+      </w:rPr>
+    </w:lvl>
+    <w:lvl w:ilvl="8">
+      <w:start w:val="1"/>
+      <w:numFmt w:val="bullet"/>
+      <w:lvlText w:val=""/>
+      <w:lvlJc w:val="left"/>
+      <w:pPr>
+        <w:ind w:left="3240" w:hanging="360"/>
+      </w:pPr>
+      <w:rPr>
+        <w:rFonts w:ascii="Symbol" w:hAnsi="Symbol" w:hint="default"/>
+      </w:rPr>
+    </w:lvl>
+  </w:abstractNum>
+  <w:abstractNum w:abstractNumId="3">
     <w:nsid w:val="2F6D154E"/>
     <w:multiLevelType w:val="multilevel"/>
     <w:tmpl w:val="04090021"/>
@@ -702,7 +2476,120 @@
       </w:rPr>
     </w:lvl>
   </w:abstractNum>
-  <w:abstractNum w:abstractNumId="2">
+  <w:abstractNum w:abstractNumId="4">
+    <w:nsid w:val="3C6D54C6"/>
+    <w:multiLevelType w:val="multilevel"/>
+    <w:tmpl w:val="8F6233BA"/>
+    <w:lvl w:ilvl="0">
+      <w:start w:val="1"/>
+      <w:numFmt w:val="bullet"/>
+      <w:lvlText w:val=""/>
+      <w:lvlJc w:val="left"/>
+      <w:pPr>
+        <w:ind w:left="360" w:hanging="360"/>
+      </w:pPr>
+      <w:rPr>
+        <w:rFonts w:ascii="Wingdings" w:hAnsi="Wingdings" w:hint="default"/>
+      </w:rPr>
+    </w:lvl>
+    <w:lvl w:ilvl="1">
+      <w:start w:val="1"/>
+      <w:numFmt w:val="bullet"/>
+      <w:lvlText w:val=""/>
+      <w:lvlJc w:val="left"/>
+      <w:pPr>
+        <w:ind w:left="720" w:hanging="360"/>
+      </w:pPr>
+      <w:rPr>
+        <w:rFonts w:ascii="Wingdings" w:hAnsi="Wingdings" w:hint="default"/>
+      </w:rPr>
+    </w:lvl>
+    <w:lvl w:ilvl="2">
+      <w:start w:val="1"/>
+      <w:numFmt w:val="bullet"/>
+      <w:lvlText w:val="o"/>
+      <w:lvlJc w:val="left"/>
+      <w:pPr>
+        <w:ind w:left="1080" w:hanging="360"/>
+      </w:pPr>
+      <w:rPr>
+        <w:rFonts w:ascii="Courier New" w:hAnsi="Courier New" w:cs="Courier New" w:hint="default"/>
+      </w:rPr>
+    </w:lvl>
+    <w:lvl w:ilvl="3">
+      <w:start w:val="1"/>
+      <w:numFmt w:val="bullet"/>
+      <w:lvlText w:val=""/>
+      <w:lvlJc w:val="left"/>
+      <w:pPr>
+        <w:ind w:left="1440" w:hanging="360"/>
+      </w:pPr>
+      <w:rPr>
+        <w:rFonts w:ascii="Symbol" w:hAnsi="Symbol" w:hint="default"/>
+      </w:rPr>
+    </w:lvl>
+    <w:lvl w:ilvl="4">
+      <w:start w:val="1"/>
+      <w:numFmt w:val="bullet"/>
+      <w:lvlText w:val=""/>
+      <w:lvlJc w:val="left"/>
+      <w:pPr>
+        <w:ind w:left="1800" w:hanging="360"/>
+      </w:pPr>
+      <w:rPr>
+        <w:rFonts w:ascii="Wingdings" w:hAnsi="Wingdings" w:hint="default"/>
+      </w:rPr>
+    </w:lvl>
+    <w:lvl w:ilvl="5">
+      <w:start w:val="1"/>
+      <w:numFmt w:val="bullet"/>
+      <w:lvlText w:val=""/>
+      <w:lvlJc w:val="left"/>
+      <w:pPr>
+        <w:ind w:left="2160" w:hanging="360"/>
+      </w:pPr>
+      <w:rPr>
+        <w:rFonts w:ascii="Wingdings" w:hAnsi="Wingdings" w:hint="default"/>
+      </w:rPr>
+    </w:lvl>
+    <w:lvl w:ilvl="6">
+      <w:start w:val="1"/>
+      <w:numFmt w:val="bullet"/>
+      <w:lvlText w:val=""/>
+      <w:lvlJc w:val="left"/>
+      <w:pPr>
+        <w:ind w:left="2520" w:hanging="360"/>
+      </w:pPr>
+      <w:rPr>
+        <w:rFonts w:ascii="Wingdings" w:hAnsi="Wingdings" w:hint="default"/>
+      </w:rPr>
+    </w:lvl>
+    <w:lvl w:ilvl="7">
+      <w:start w:val="1"/>
+      <w:numFmt w:val="bullet"/>
+      <w:lvlText w:val=""/>
+      <w:lvlJc w:val="left"/>
+      <w:pPr>
+        <w:ind w:left="2880" w:hanging="360"/>
+      </w:pPr>
+      <w:rPr>
+        <w:rFonts w:ascii="Symbol" w:hAnsi="Symbol" w:hint="default"/>
+      </w:rPr>
+    </w:lvl>
+    <w:lvl w:ilvl="8">
+      <w:start w:val="1"/>
+      <w:numFmt w:val="bullet"/>
+      <w:lvlText w:val=""/>
+      <w:lvlJc w:val="left"/>
+      <w:pPr>
+        <w:ind w:left="3240" w:hanging="360"/>
+      </w:pPr>
+      <w:rPr>
+        <w:rFonts w:ascii="Symbol" w:hAnsi="Symbol" w:hint="default"/>
+      </w:rPr>
+    </w:lvl>
+  </w:abstractNum>
+  <w:abstractNum w:abstractNumId="5">
     <w:nsid w:val="50AC1F08"/>
     <w:multiLevelType w:val="multilevel"/>
     <w:tmpl w:val="04090021"/>
@@ -815,7 +2702,7 @@
       </w:rPr>
     </w:lvl>
   </w:abstractNum>
-  <w:abstractNum w:abstractNumId="3">
+  <w:abstractNum w:abstractNumId="6">
     <w:nsid w:val="561A6056"/>
     <w:multiLevelType w:val="multilevel"/>
     <w:tmpl w:val="04090021"/>
@@ -928,7 +2815,120 @@
       </w:rPr>
     </w:lvl>
   </w:abstractNum>
-  <w:abstractNum w:abstractNumId="4">
+  <w:abstractNum w:abstractNumId="7">
+    <w:nsid w:val="5E9F56C0"/>
+    <w:multiLevelType w:val="multilevel"/>
+    <w:tmpl w:val="2932F13A"/>
+    <w:lvl w:ilvl="0">
+      <w:start w:val="1"/>
+      <w:numFmt w:val="bullet"/>
+      <w:lvlText w:val=""/>
+      <w:lvlJc w:val="left"/>
+      <w:pPr>
+        <w:ind w:left="360" w:hanging="360"/>
+      </w:pPr>
+      <w:rPr>
+        <w:rFonts w:ascii="Wingdings" w:hAnsi="Wingdings" w:hint="default"/>
+      </w:rPr>
+    </w:lvl>
+    <w:lvl w:ilvl="1">
+      <w:start w:val="1"/>
+      <w:numFmt w:val="bullet"/>
+      <w:lvlText w:val=""/>
+      <w:lvlJc w:val="left"/>
+      <w:pPr>
+        <w:ind w:left="720" w:hanging="360"/>
+      </w:pPr>
+      <w:rPr>
+        <w:rFonts w:ascii="Wingdings" w:hAnsi="Wingdings" w:hint="default"/>
+      </w:rPr>
+    </w:lvl>
+    <w:lvl w:ilvl="2">
+      <w:start w:val="1"/>
+      <w:numFmt w:val="bullet"/>
+      <w:lvlText w:val=""/>
+      <w:lvlJc w:val="left"/>
+      <w:pPr>
+        <w:ind w:left="1080" w:hanging="360"/>
+      </w:pPr>
+      <w:rPr>
+        <w:rFonts w:ascii="Wingdings" w:hAnsi="Wingdings" w:hint="default"/>
+      </w:rPr>
+    </w:lvl>
+    <w:lvl w:ilvl="3">
+      <w:start w:val="1"/>
+      <w:numFmt w:val="bullet"/>
+      <w:lvlText w:val=""/>
+      <w:lvlJc w:val="left"/>
+      <w:pPr>
+        <w:ind w:left="1440" w:hanging="360"/>
+      </w:pPr>
+      <w:rPr>
+        <w:rFonts w:ascii="Symbol" w:hAnsi="Symbol" w:hint="default"/>
+      </w:rPr>
+    </w:lvl>
+    <w:lvl w:ilvl="4">
+      <w:start w:val="1"/>
+      <w:numFmt w:val="bullet"/>
+      <w:lvlText w:val=""/>
+      <w:lvlJc w:val="left"/>
+      <w:pPr>
+        <w:ind w:left="1800" w:hanging="360"/>
+      </w:pPr>
+      <w:rPr>
+        <w:rFonts w:ascii="Wingdings" w:hAnsi="Wingdings" w:hint="default"/>
+      </w:rPr>
+    </w:lvl>
+    <w:lvl w:ilvl="5">
+      <w:start w:val="1"/>
+      <w:numFmt w:val="bullet"/>
+      <w:lvlText w:val=""/>
+      <w:lvlJc w:val="left"/>
+      <w:pPr>
+        <w:ind w:left="2160" w:hanging="360"/>
+      </w:pPr>
+      <w:rPr>
+        <w:rFonts w:ascii="Wingdings" w:hAnsi="Wingdings" w:hint="default"/>
+      </w:rPr>
+    </w:lvl>
+    <w:lvl w:ilvl="6">
+      <w:start w:val="1"/>
+      <w:numFmt w:val="bullet"/>
+      <w:lvlText w:val=""/>
+      <w:lvlJc w:val="left"/>
+      <w:pPr>
+        <w:ind w:left="2520" w:hanging="360"/>
+      </w:pPr>
+      <w:rPr>
+        <w:rFonts w:ascii="Wingdings" w:hAnsi="Wingdings" w:hint="default"/>
+      </w:rPr>
+    </w:lvl>
+    <w:lvl w:ilvl="7">
+      <w:start w:val="1"/>
+      <w:numFmt w:val="bullet"/>
+      <w:lvlText w:val=""/>
+      <w:lvlJc w:val="left"/>
+      <w:pPr>
+        <w:ind w:left="2880" w:hanging="360"/>
+      </w:pPr>
+      <w:rPr>
+        <w:rFonts w:ascii="Symbol" w:hAnsi="Symbol" w:hint="default"/>
+      </w:rPr>
+    </w:lvl>
+    <w:lvl w:ilvl="8">
+      <w:start w:val="1"/>
+      <w:numFmt w:val="bullet"/>
+      <w:lvlText w:val=""/>
+      <w:lvlJc w:val="left"/>
+      <w:pPr>
+        <w:ind w:left="3240" w:hanging="360"/>
+      </w:pPr>
+      <w:rPr>
+        <w:rFonts w:ascii="Symbol" w:hAnsi="Symbol" w:hint="default"/>
+      </w:rPr>
+    </w:lvl>
+  </w:abstractNum>
+  <w:abstractNum w:abstractNumId="8">
     <w:nsid w:val="64B53B56"/>
     <w:multiLevelType w:val="hybridMultilevel"/>
     <w:tmpl w:val="78864E7C"/>
@@ -1041,20 +3041,148 @@
       </w:rPr>
     </w:lvl>
   </w:abstractNum>
+  <w:abstractNum w:abstractNumId="9">
+    <w:nsid w:val="76D34E07"/>
+    <w:multiLevelType w:val="multilevel"/>
+    <w:tmpl w:val="2932F13A"/>
+    <w:lvl w:ilvl="0">
+      <w:start w:val="1"/>
+      <w:numFmt w:val="bullet"/>
+      <w:lvlText w:val=""/>
+      <w:lvlJc w:val="left"/>
+      <w:pPr>
+        <w:ind w:left="360" w:hanging="360"/>
+      </w:pPr>
+      <w:rPr>
+        <w:rFonts w:ascii="Wingdings" w:hAnsi="Wingdings" w:hint="default"/>
+      </w:rPr>
+    </w:lvl>
+    <w:lvl w:ilvl="1">
+      <w:start w:val="1"/>
+      <w:numFmt w:val="bullet"/>
+      <w:lvlText w:val=""/>
+      <w:lvlJc w:val="left"/>
+      <w:pPr>
+        <w:ind w:left="720" w:hanging="360"/>
+      </w:pPr>
+      <w:rPr>
+        <w:rFonts w:ascii="Wingdings" w:hAnsi="Wingdings" w:hint="default"/>
+      </w:rPr>
+    </w:lvl>
+    <w:lvl w:ilvl="2">
+      <w:start w:val="1"/>
+      <w:numFmt w:val="bullet"/>
+      <w:lvlText w:val=""/>
+      <w:lvlJc w:val="left"/>
+      <w:pPr>
+        <w:ind w:left="1080" w:hanging="360"/>
+      </w:pPr>
+      <w:rPr>
+        <w:rFonts w:ascii="Wingdings" w:hAnsi="Wingdings" w:hint="default"/>
+      </w:rPr>
+    </w:lvl>
+    <w:lvl w:ilvl="3">
+      <w:start w:val="1"/>
+      <w:numFmt w:val="bullet"/>
+      <w:lvlText w:val=""/>
+      <w:lvlJc w:val="left"/>
+      <w:pPr>
+        <w:ind w:left="1440" w:hanging="360"/>
+      </w:pPr>
+      <w:rPr>
+        <w:rFonts w:ascii="Symbol" w:hAnsi="Symbol" w:hint="default"/>
+      </w:rPr>
+    </w:lvl>
+    <w:lvl w:ilvl="4">
+      <w:start w:val="1"/>
+      <w:numFmt w:val="bullet"/>
+      <w:lvlText w:val=""/>
+      <w:lvlJc w:val="left"/>
+      <w:pPr>
+        <w:ind w:left="1800" w:hanging="360"/>
+      </w:pPr>
+      <w:rPr>
+        <w:rFonts w:ascii="Wingdings" w:hAnsi="Wingdings" w:hint="default"/>
+      </w:rPr>
+    </w:lvl>
+    <w:lvl w:ilvl="5">
+      <w:start w:val="1"/>
+      <w:numFmt w:val="bullet"/>
+      <w:lvlText w:val=""/>
+      <w:lvlJc w:val="left"/>
+      <w:pPr>
+        <w:ind w:left="2160" w:hanging="360"/>
+      </w:pPr>
+      <w:rPr>
+        <w:rFonts w:ascii="Wingdings" w:hAnsi="Wingdings" w:hint="default"/>
+      </w:rPr>
+    </w:lvl>
+    <w:lvl w:ilvl="6">
+      <w:start w:val="1"/>
+      <w:numFmt w:val="bullet"/>
+      <w:lvlText w:val=""/>
+      <w:lvlJc w:val="left"/>
+      <w:pPr>
+        <w:ind w:left="2520" w:hanging="360"/>
+      </w:pPr>
+      <w:rPr>
+        <w:rFonts w:ascii="Wingdings" w:hAnsi="Wingdings" w:hint="default"/>
+      </w:rPr>
+    </w:lvl>
+    <w:lvl w:ilvl="7">
+      <w:start w:val="1"/>
+      <w:numFmt w:val="bullet"/>
+      <w:lvlText w:val=""/>
+      <w:lvlJc w:val="left"/>
+      <w:pPr>
+        <w:ind w:left="2880" w:hanging="360"/>
+      </w:pPr>
+      <w:rPr>
+        <w:rFonts w:ascii="Symbol" w:hAnsi="Symbol" w:hint="default"/>
+      </w:rPr>
+    </w:lvl>
+    <w:lvl w:ilvl="8">
+      <w:start w:val="1"/>
+      <w:numFmt w:val="bullet"/>
+      <w:lvlText w:val=""/>
+      <w:lvlJc w:val="left"/>
+      <w:pPr>
+        <w:ind w:left="3240" w:hanging="360"/>
+      </w:pPr>
+      <w:rPr>
+        <w:rFonts w:ascii="Symbol" w:hAnsi="Symbol" w:hint="default"/>
+      </w:rPr>
+    </w:lvl>
+  </w:abstractNum>
   <w:num w:numId="1">
-    <w:abstractNumId w:val="4"/>
+    <w:abstractNumId w:val="8"/>
   </w:num>
   <w:num w:numId="2">
-    <w:abstractNumId w:val="2"/>
+    <w:abstractNumId w:val="5"/>
   </w:num>
   <w:num w:numId="3">
-    <w:abstractNumId w:val="3"/>
+    <w:abstractNumId w:val="6"/>
   </w:num>
   <w:num w:numId="4">
-    <w:abstractNumId w:val="1"/>
+    <w:abstractNumId w:val="3"/>
   </w:num>
   <w:num w:numId="5">
     <w:abstractNumId w:val="0"/>
+  </w:num>
+  <w:num w:numId="6">
+    <w:abstractNumId w:val="1"/>
+  </w:num>
+  <w:num w:numId="7">
+    <w:abstractNumId w:val="9"/>
+  </w:num>
+  <w:num w:numId="8">
+    <w:abstractNumId w:val="2"/>
+  </w:num>
+  <w:num w:numId="9">
+    <w:abstractNumId w:val="7"/>
+  </w:num>
+  <w:num w:numId="10">
+    <w:abstractNumId w:val="4"/>
   </w:num>
 </w:numbering>
 </file>
@@ -1592,6 +3720,43 @@
       <w:u w:val="single"/>
     </w:rPr>
   </w:style>
+  <w:style w:type="paragraph" w:styleId="TOCHeading">
+    <w:name w:val="TOC Heading"/>
+    <w:basedOn w:val="Heading1"/>
+    <w:next w:val="Normal"/>
+    <w:uiPriority w:val="39"/>
+    <w:unhideWhenUsed/>
+    <w:qFormat/>
+    <w:rsid w:val="00877848"/>
+    <w:pPr>
+      <w:outlineLvl w:val="9"/>
+    </w:pPr>
+  </w:style>
+  <w:style w:type="paragraph" w:styleId="TOC1">
+    <w:name w:val="toc 1"/>
+    <w:basedOn w:val="Normal"/>
+    <w:next w:val="Normal"/>
+    <w:autoRedefine/>
+    <w:uiPriority w:val="39"/>
+    <w:unhideWhenUsed/>
+    <w:rsid w:val="00877848"/>
+    <w:pPr>
+      <w:spacing w:after="100"/>
+    </w:pPr>
+  </w:style>
+  <w:style w:type="paragraph" w:styleId="TOC2">
+    <w:name w:val="toc 2"/>
+    <w:basedOn w:val="Normal"/>
+    <w:next w:val="Normal"/>
+    <w:autoRedefine/>
+    <w:uiPriority w:val="39"/>
+    <w:unhideWhenUsed/>
+    <w:rsid w:val="004B2E9C"/>
+    <w:pPr>
+      <w:spacing w:after="100"/>
+      <w:ind w:left="220"/>
+    </w:pPr>
+  </w:style>
 </w:styles>
 </file>
 
@@ -1854,4 +4019,16 @@
     </a:ext>
   </a:extLst>
 </a:theme>
+</file>
+
+<file path=customXml/item1.xml><?xml version="1.0" encoding="utf-8"?>
+<b:Sources xmlns:b="http://schemas.openxmlformats.org/officeDocument/2006/bibliography" xmlns="http://schemas.openxmlformats.org/officeDocument/2006/bibliography" SelectedStyle="\APASixthEditionOfficeOnline.xsl" StyleName="APA" Version="6"/>
+</file>
+
+<file path=customXml/itemProps1.xml><?xml version="1.0" encoding="utf-8"?>
+<ds:datastoreItem xmlns:ds="http://schemas.openxmlformats.org/officeDocument/2006/customXml" ds:itemID="{1279F427-ABD5-4EB9-8E1E-B8A052E9392F}">
+  <ds:schemaRefs>
+    <ds:schemaRef ds:uri="http://schemas.openxmlformats.org/officeDocument/2006/bibliography"/>
+  </ds:schemaRefs>
+</ds:datastoreItem>
 </file>
</xml_diff>